<commit_message>
Update Project Proposal Form_draft.docx
</commit_message>
<xml_diff>
--- a/Project Proposal Form_draft.docx
+++ b/Project Proposal Form_draft.docx
@@ -709,8 +709,6 @@
             <w:r>
               <w:t xml:space="preserve"> </w:t>
             </w:r>
-            <w:bookmarkStart w:id="4" w:name="_GoBack"/>
-            <w:bookmarkEnd w:id="4"/>
             <w:r>
               <w:t>Shafiq</w:t>
             </w:r>
@@ -1239,13 +1237,7 @@
         <w:rPr>
           <w:rFonts w:ascii="Cambria" w:hAnsi="Cambria"/>
         </w:rPr>
-        <w:t>Id</w:t>
-      </w:r>
-      <w:r>
-        <w:rPr>
-          <w:rFonts w:ascii="Cambria" w:hAnsi="Cambria"/>
-        </w:rPr>
-        <w:t>(xx-xxxxx-x)</w:t>
+        <w:t>Id(xx-xxxxx-x)</w:t>
       </w:r>
     </w:p>
     <w:p>
@@ -1499,19 +1491,7 @@
         <w:rPr>
           <w:rFonts w:ascii="Cambria" w:hAnsi="Cambria"/>
         </w:rPr>
-        <w:t>(string</w:t>
-      </w:r>
-      <w:r>
-        <w:rPr>
-          <w:rFonts w:ascii="Cambria" w:hAnsi="Cambria"/>
-        </w:rPr>
-        <w:t>/date</w:t>
-      </w:r>
-      <w:r>
-        <w:rPr>
-          <w:rFonts w:ascii="Cambria" w:hAnsi="Cambria"/>
-        </w:rPr>
-        <w:t>)</w:t>
+        <w:t>(string/date)</w:t>
       </w:r>
     </w:p>
     <w:p>
@@ -1674,7 +1654,13 @@
         <w:rPr>
           <w:rFonts w:ascii="Cambria" w:hAnsi="Cambria"/>
         </w:rPr>
-        <w:t xml:space="preserve">Program </w:t>
+        <w:t>Department</w:t>
+      </w:r>
+      <w:r>
+        <w:rPr>
+          <w:rFonts w:ascii="Cambria" w:hAnsi="Cambria"/>
+        </w:rPr>
+        <w:t xml:space="preserve"> </w:t>
       </w:r>
       <w:r>
         <w:rPr>
@@ -1722,7 +1708,7 @@
         <w:rPr>
           <w:rFonts w:ascii="Cambria" w:hAnsi="Cambria"/>
         </w:rPr>
-        <w:t>F contact number</w:t>
+        <w:t>Mother’s name</w:t>
       </w:r>
       <w:r>
         <w:rPr>
@@ -1746,7 +1732,13 @@
         <w:rPr>
           <w:rFonts w:ascii="Cambria" w:hAnsi="Cambria"/>
         </w:rPr>
-        <w:t>Mother’s name</w:t>
+        <w:t>Guardian</w:t>
+      </w:r>
+      <w:r>
+        <w:rPr>
+          <w:rFonts w:ascii="Cambria" w:hAnsi="Cambria"/>
+        </w:rPr>
+        <w:t xml:space="preserve"> contact number</w:t>
       </w:r>
       <w:r>
         <w:rPr>
@@ -1754,6 +1746,8 @@
         </w:rPr>
         <w:t>(string)</w:t>
       </w:r>
+      <w:bookmarkStart w:id="4" w:name="_GoBack"/>
+      <w:bookmarkEnd w:id="4"/>
     </w:p>
     <w:p>
       <w:pPr>
@@ -1770,7 +1764,7 @@
         <w:rPr>
           <w:rFonts w:ascii="Cambria" w:hAnsi="Cambria"/>
         </w:rPr>
-        <w:t>M contact number</w:t>
+        <w:t>Password</w:t>
       </w:r>
       <w:r>
         <w:rPr>
@@ -1794,21 +1788,324 @@
         <w:rPr>
           <w:rFonts w:ascii="Cambria" w:hAnsi="Cambria"/>
         </w:rPr>
+        <w:t>ID</w:t>
+      </w:r>
+      <w:r>
+        <w:rPr>
+          <w:rFonts w:ascii="Cambria" w:hAnsi="Cambria"/>
+        </w:rPr>
+        <w:t>(string)</w:t>
+      </w:r>
+    </w:p>
+    <w:p>
+      <w:pPr>
+        <w:rPr>
+          <w:rFonts w:ascii="Cambria" w:hAnsi="Cambria"/>
+        </w:rPr>
+      </w:pPr>
+    </w:p>
+    <w:p>
+      <w:pPr>
+        <w:rPr>
+          <w:rFonts w:ascii="Cambria" w:hAnsi="Cambria"/>
+        </w:rPr>
+      </w:pPr>
+    </w:p>
+    <w:p>
+      <w:pPr>
+        <w:rPr>
+          <w:rFonts w:ascii="Cambria" w:hAnsi="Cambria"/>
+        </w:rPr>
+      </w:pPr>
+      <w:r>
+        <w:rPr>
+          <w:rFonts w:ascii="Cambria" w:hAnsi="Cambria"/>
+        </w:rPr>
+        <w:t>Teacher profile: attributes</w:t>
+      </w:r>
+    </w:p>
+    <w:p>
+      <w:pPr>
+        <w:pStyle w:val="ListParagraph"/>
+        <w:numPr>
+          <w:ilvl w:val="0"/>
+          <w:numId w:val="19"/>
+        </w:numPr>
+        <w:rPr>
+          <w:rFonts w:ascii="Cambria" w:hAnsi="Cambria"/>
+        </w:rPr>
+      </w:pPr>
+      <w:r>
+        <w:rPr>
+          <w:rFonts w:ascii="Cambria" w:hAnsi="Cambria"/>
+        </w:rPr>
+        <w:t>Name</w:t>
+      </w:r>
+    </w:p>
+    <w:p>
+      <w:pPr>
+        <w:pStyle w:val="ListParagraph"/>
+        <w:numPr>
+          <w:ilvl w:val="0"/>
+          <w:numId w:val="19"/>
+        </w:numPr>
+        <w:rPr>
+          <w:rFonts w:ascii="Cambria" w:hAnsi="Cambria"/>
+        </w:rPr>
+      </w:pPr>
+      <w:r>
+        <w:rPr>
+          <w:rFonts w:ascii="Cambria" w:hAnsi="Cambria"/>
+        </w:rPr>
+        <w:t xml:space="preserve">E-mail </w:t>
+      </w:r>
+      <w:r>
+        <w:rPr>
+          <w:rFonts w:ascii="Cambria" w:hAnsi="Cambria"/>
+        </w:rPr>
+        <w:sym w:font="Wingdings" w:char="F0E0"/>
+      </w:r>
+      <w:r>
+        <w:rPr>
+          <w:rFonts w:ascii="Cambria" w:hAnsi="Cambria"/>
+        </w:rPr>
+        <w:t xml:space="preserve"> primary key</w:t>
+      </w:r>
+    </w:p>
+    <w:p>
+      <w:pPr>
+        <w:pStyle w:val="ListParagraph"/>
+        <w:numPr>
+          <w:ilvl w:val="0"/>
+          <w:numId w:val="19"/>
+        </w:numPr>
+        <w:rPr>
+          <w:rFonts w:ascii="Cambria" w:hAnsi="Cambria"/>
+        </w:rPr>
+      </w:pPr>
+      <w:r>
+        <w:rPr>
+          <w:rFonts w:ascii="Cambria" w:hAnsi="Cambria"/>
+        </w:rPr>
+        <w:t>DOB</w:t>
+      </w:r>
+    </w:p>
+    <w:p>
+      <w:pPr>
+        <w:pStyle w:val="ListParagraph"/>
+        <w:numPr>
+          <w:ilvl w:val="0"/>
+          <w:numId w:val="19"/>
+        </w:numPr>
+        <w:rPr>
+          <w:rFonts w:ascii="Cambria" w:hAnsi="Cambria"/>
+        </w:rPr>
+      </w:pPr>
+      <w:r>
+        <w:rPr>
+          <w:rFonts w:ascii="Cambria" w:hAnsi="Cambria"/>
+        </w:rPr>
+        <w:t>Gender</w:t>
+      </w:r>
+    </w:p>
+    <w:p>
+      <w:pPr>
+        <w:pStyle w:val="ListParagraph"/>
+        <w:numPr>
+          <w:ilvl w:val="0"/>
+          <w:numId w:val="19"/>
+        </w:numPr>
+        <w:rPr>
+          <w:rFonts w:ascii="Cambria" w:hAnsi="Cambria"/>
+        </w:rPr>
+      </w:pPr>
+      <w:r>
+        <w:rPr>
+          <w:rFonts w:ascii="Cambria" w:hAnsi="Cambria"/>
+        </w:rPr>
+        <w:t>Blood Group</w:t>
+      </w:r>
+    </w:p>
+    <w:p>
+      <w:pPr>
+        <w:pStyle w:val="ListParagraph"/>
+        <w:numPr>
+          <w:ilvl w:val="0"/>
+          <w:numId w:val="19"/>
+        </w:numPr>
+        <w:rPr>
+          <w:rFonts w:ascii="Cambria" w:hAnsi="Cambria"/>
+        </w:rPr>
+      </w:pPr>
+      <w:r>
+        <w:rPr>
+          <w:rFonts w:ascii="Cambria" w:hAnsi="Cambria"/>
+        </w:rPr>
+        <w:t>Contact number</w:t>
+      </w:r>
+    </w:p>
+    <w:p>
+      <w:pPr>
+        <w:pStyle w:val="ListParagraph"/>
+        <w:numPr>
+          <w:ilvl w:val="0"/>
+          <w:numId w:val="19"/>
+        </w:numPr>
+        <w:rPr>
+          <w:rFonts w:ascii="Cambria" w:hAnsi="Cambria"/>
+        </w:rPr>
+      </w:pPr>
+      <w:r>
+        <w:rPr>
+          <w:rFonts w:ascii="Cambria" w:hAnsi="Cambria"/>
+        </w:rPr>
+        <w:t>Address</w:t>
+      </w:r>
+    </w:p>
+    <w:p>
+      <w:pPr>
+        <w:pStyle w:val="ListParagraph"/>
+        <w:numPr>
+          <w:ilvl w:val="0"/>
+          <w:numId w:val="19"/>
+        </w:numPr>
+        <w:rPr>
+          <w:rFonts w:ascii="Cambria" w:hAnsi="Cambria"/>
+        </w:rPr>
+      </w:pPr>
+      <w:r>
+        <w:rPr>
+          <w:rFonts w:ascii="Cambria" w:hAnsi="Cambria"/>
+        </w:rPr>
+        <w:t xml:space="preserve">Religion </w:t>
+      </w:r>
+    </w:p>
+    <w:p>
+      <w:pPr>
+        <w:pStyle w:val="ListParagraph"/>
+        <w:numPr>
+          <w:ilvl w:val="0"/>
+          <w:numId w:val="19"/>
+        </w:numPr>
+        <w:rPr>
+          <w:rFonts w:ascii="Cambria" w:hAnsi="Cambria"/>
+        </w:rPr>
+      </w:pPr>
+      <w:r>
+        <w:rPr>
+          <w:rFonts w:ascii="Cambria" w:hAnsi="Cambria"/>
+        </w:rPr>
+        <w:t xml:space="preserve">Joining </w:t>
+      </w:r>
+      <w:r>
+        <w:rPr>
+          <w:rFonts w:ascii="Cambria" w:hAnsi="Cambria"/>
+        </w:rPr>
+        <w:t xml:space="preserve"> year</w:t>
+      </w:r>
+    </w:p>
+    <w:p>
+      <w:pPr>
+        <w:pStyle w:val="ListParagraph"/>
+        <w:numPr>
+          <w:ilvl w:val="0"/>
+          <w:numId w:val="19"/>
+        </w:numPr>
+        <w:rPr>
+          <w:rFonts w:ascii="Cambria" w:hAnsi="Cambria"/>
+        </w:rPr>
+      </w:pPr>
+      <w:r>
+        <w:rPr>
+          <w:rFonts w:ascii="Cambria" w:hAnsi="Cambria"/>
+        </w:rPr>
+        <w:t xml:space="preserve">Department </w:t>
+      </w:r>
+    </w:p>
+    <w:p>
+      <w:pPr>
+        <w:pStyle w:val="ListParagraph"/>
+        <w:numPr>
+          <w:ilvl w:val="0"/>
+          <w:numId w:val="19"/>
+        </w:numPr>
+        <w:rPr>
+          <w:rFonts w:ascii="Cambria" w:hAnsi="Cambria"/>
+        </w:rPr>
+      </w:pPr>
+      <w:r>
+        <w:rPr>
+          <w:rFonts w:ascii="Cambria" w:hAnsi="Cambria"/>
+        </w:rPr>
+        <w:t>D</w:t>
+      </w:r>
+      <w:r>
+        <w:rPr>
+          <w:rFonts w:ascii="Cambria" w:hAnsi="Cambria"/>
+        </w:rPr>
+        <w:t>esignation</w:t>
+      </w:r>
+    </w:p>
+    <w:p>
+      <w:pPr>
+        <w:pStyle w:val="ListParagraph"/>
+        <w:numPr>
+          <w:ilvl w:val="0"/>
+          <w:numId w:val="19"/>
+        </w:numPr>
+        <w:rPr>
+          <w:rFonts w:ascii="Cambria" w:hAnsi="Cambria"/>
+        </w:rPr>
+      </w:pPr>
+      <w:r>
+        <w:rPr>
+          <w:rFonts w:ascii="Cambria" w:hAnsi="Cambria"/>
+        </w:rPr>
+        <w:t>Working Experience (years)</w:t>
+      </w:r>
+    </w:p>
+    <w:p>
+      <w:pPr>
+        <w:pStyle w:val="ListParagraph"/>
+        <w:numPr>
+          <w:ilvl w:val="0"/>
+          <w:numId w:val="19"/>
+        </w:numPr>
+        <w:rPr>
+          <w:rFonts w:ascii="Cambria" w:hAnsi="Cambria"/>
+        </w:rPr>
+      </w:pPr>
+      <w:r>
+        <w:rPr>
+          <w:rFonts w:ascii="Cambria" w:hAnsi="Cambria"/>
+        </w:rPr>
+        <w:t>Salary</w:t>
+      </w:r>
+    </w:p>
+    <w:p>
+      <w:pPr>
+        <w:pStyle w:val="ListParagraph"/>
+        <w:numPr>
+          <w:ilvl w:val="0"/>
+          <w:numId w:val="19"/>
+        </w:numPr>
+        <w:rPr>
+          <w:rFonts w:ascii="Cambria" w:hAnsi="Cambria"/>
+        </w:rPr>
+      </w:pPr>
+      <w:r>
+        <w:rPr>
+          <w:rFonts w:ascii="Cambria" w:hAnsi="Cambria"/>
+        </w:rPr>
         <w:t>Password</w:t>
       </w:r>
-      <w:r>
-        <w:rPr>
-          <w:rFonts w:ascii="Cambria" w:hAnsi="Cambria"/>
-        </w:rPr>
-        <w:t>(string)</w:t>
-      </w:r>
-    </w:p>
-    <w:p>
-      <w:pPr>
-        <w:pStyle w:val="ListParagraph"/>
-        <w:numPr>
-          <w:ilvl w:val="0"/>
-          <w:numId w:val="18"/>
+    </w:p>
+    <w:p>
+      <w:pPr>
+        <w:pStyle w:val="ListParagraph"/>
+        <w:numPr>
+          <w:ilvl w:val="0"/>
+          <w:numId w:val="19"/>
         </w:numPr>
         <w:rPr>
           <w:rFonts w:ascii="Cambria" w:hAnsi="Cambria"/>
@@ -1820,52 +2117,33 @@
         </w:rPr>
         <w:t>ID</w:t>
       </w:r>
-      <w:r>
-        <w:rPr>
-          <w:rFonts w:ascii="Cambria" w:hAnsi="Cambria"/>
-        </w:rPr>
-        <w:t>(string)</w:t>
-      </w:r>
-    </w:p>
-    <w:p>
-      <w:pPr>
-        <w:rPr>
-          <w:rFonts w:ascii="Cambria" w:hAnsi="Cambria"/>
-        </w:rPr>
-      </w:pPr>
-    </w:p>
-    <w:p>
-      <w:pPr>
-        <w:rPr>
-          <w:rFonts w:ascii="Cambria" w:hAnsi="Cambria"/>
-        </w:rPr>
-      </w:pPr>
-    </w:p>
-    <w:p>
-      <w:pPr>
-        <w:rPr>
-          <w:rFonts w:ascii="Cambria" w:hAnsi="Cambria"/>
-        </w:rPr>
-      </w:pPr>
-      <w:r>
-        <w:rPr>
-          <w:rFonts w:ascii="Cambria" w:hAnsi="Cambria"/>
-        </w:rPr>
-        <w:t xml:space="preserve">Teacher </w:t>
-      </w:r>
-      <w:r>
-        <w:rPr>
-          <w:rFonts w:ascii="Cambria" w:hAnsi="Cambria"/>
-        </w:rPr>
-        <w:t>profile: attributes</w:t>
-      </w:r>
-    </w:p>
-    <w:p>
-      <w:pPr>
-        <w:pStyle w:val="ListParagraph"/>
-        <w:numPr>
-          <w:ilvl w:val="0"/>
-          <w:numId w:val="19"/>
+    </w:p>
+    <w:p>
+      <w:pPr>
+        <w:rPr>
+          <w:rFonts w:ascii="Cambria" w:hAnsi="Cambria"/>
+        </w:rPr>
+      </w:pPr>
+    </w:p>
+    <w:p>
+      <w:pPr>
+        <w:rPr>
+          <w:rFonts w:ascii="Cambria" w:hAnsi="Cambria"/>
+        </w:rPr>
+      </w:pPr>
+      <w:r>
+        <w:rPr>
+          <w:rFonts w:ascii="Cambria" w:hAnsi="Cambria"/>
+        </w:rPr>
+        <w:t>Admin profile: attributes</w:t>
+      </w:r>
+    </w:p>
+    <w:p>
+      <w:pPr>
+        <w:pStyle w:val="ListParagraph"/>
+        <w:numPr>
+          <w:ilvl w:val="0"/>
+          <w:numId w:val="20"/>
         </w:numPr>
         <w:rPr>
           <w:rFonts w:ascii="Cambria" w:hAnsi="Cambria"/>
@@ -1883,7 +2161,7 @@
         <w:pStyle w:val="ListParagraph"/>
         <w:numPr>
           <w:ilvl w:val="0"/>
-          <w:numId w:val="19"/>
+          <w:numId w:val="20"/>
         </w:numPr>
         <w:rPr>
           <w:rFonts w:ascii="Cambria" w:hAnsi="Cambria"/>
@@ -1913,7 +2191,7 @@
         <w:pStyle w:val="ListParagraph"/>
         <w:numPr>
           <w:ilvl w:val="0"/>
-          <w:numId w:val="19"/>
+          <w:numId w:val="20"/>
         </w:numPr>
         <w:rPr>
           <w:rFonts w:ascii="Cambria" w:hAnsi="Cambria"/>
@@ -1931,7 +2209,7 @@
         <w:pStyle w:val="ListParagraph"/>
         <w:numPr>
           <w:ilvl w:val="0"/>
-          <w:numId w:val="19"/>
+          <w:numId w:val="20"/>
         </w:numPr>
         <w:rPr>
           <w:rFonts w:ascii="Cambria" w:hAnsi="Cambria"/>
@@ -1949,7 +2227,7 @@
         <w:pStyle w:val="ListParagraph"/>
         <w:numPr>
           <w:ilvl w:val="0"/>
-          <w:numId w:val="19"/>
+          <w:numId w:val="20"/>
         </w:numPr>
         <w:rPr>
           <w:rFonts w:ascii="Cambria" w:hAnsi="Cambria"/>
@@ -1967,7 +2245,7 @@
         <w:pStyle w:val="ListParagraph"/>
         <w:numPr>
           <w:ilvl w:val="0"/>
-          <w:numId w:val="19"/>
+          <w:numId w:val="20"/>
         </w:numPr>
         <w:rPr>
           <w:rFonts w:ascii="Cambria" w:hAnsi="Cambria"/>
@@ -1985,7 +2263,7 @@
         <w:pStyle w:val="ListParagraph"/>
         <w:numPr>
           <w:ilvl w:val="0"/>
-          <w:numId w:val="19"/>
+          <w:numId w:val="20"/>
         </w:numPr>
         <w:rPr>
           <w:rFonts w:ascii="Cambria" w:hAnsi="Cambria"/>
@@ -2003,7 +2281,7 @@
         <w:pStyle w:val="ListParagraph"/>
         <w:numPr>
           <w:ilvl w:val="0"/>
-          <w:numId w:val="19"/>
+          <w:numId w:val="20"/>
         </w:numPr>
         <w:rPr>
           <w:rFonts w:ascii="Cambria" w:hAnsi="Cambria"/>
@@ -2021,91 +2299,25 @@
         <w:pStyle w:val="ListParagraph"/>
         <w:numPr>
           <w:ilvl w:val="0"/>
-          <w:numId w:val="19"/>
-        </w:numPr>
-        <w:rPr>
-          <w:rFonts w:ascii="Cambria" w:hAnsi="Cambria"/>
-        </w:rPr>
-      </w:pPr>
-      <w:r>
-        <w:rPr>
-          <w:rFonts w:ascii="Cambria" w:hAnsi="Cambria"/>
-        </w:rPr>
-        <w:t xml:space="preserve">Joining </w:t>
-      </w:r>
-      <w:r>
-        <w:rPr>
-          <w:rFonts w:ascii="Cambria" w:hAnsi="Cambria"/>
-        </w:rPr>
-        <w:t xml:space="preserve"> year</w:t>
-      </w:r>
-    </w:p>
-    <w:p>
-      <w:pPr>
-        <w:pStyle w:val="ListParagraph"/>
-        <w:numPr>
-          <w:ilvl w:val="0"/>
-          <w:numId w:val="19"/>
-        </w:numPr>
-        <w:rPr>
-          <w:rFonts w:ascii="Cambria" w:hAnsi="Cambria"/>
-        </w:rPr>
-      </w:pPr>
-      <w:r>
-        <w:rPr>
-          <w:rFonts w:ascii="Cambria" w:hAnsi="Cambria"/>
-        </w:rPr>
-        <w:t xml:space="preserve">Department </w:t>
-      </w:r>
-    </w:p>
-    <w:p>
-      <w:pPr>
-        <w:pStyle w:val="ListParagraph"/>
-        <w:numPr>
-          <w:ilvl w:val="0"/>
-          <w:numId w:val="19"/>
-        </w:numPr>
-        <w:rPr>
-          <w:rFonts w:ascii="Cambria" w:hAnsi="Cambria"/>
-        </w:rPr>
-      </w:pPr>
-      <w:r>
-        <w:rPr>
-          <w:rFonts w:ascii="Cambria" w:hAnsi="Cambria"/>
-        </w:rPr>
-        <w:t>D</w:t>
-      </w:r>
-      <w:r>
-        <w:rPr>
-          <w:rFonts w:ascii="Cambria" w:hAnsi="Cambria"/>
-        </w:rPr>
-        <w:t>esignation</w:t>
-      </w:r>
-    </w:p>
-    <w:p>
-      <w:pPr>
-        <w:pStyle w:val="ListParagraph"/>
-        <w:numPr>
-          <w:ilvl w:val="0"/>
-          <w:numId w:val="19"/>
-        </w:numPr>
-        <w:rPr>
-          <w:rFonts w:ascii="Cambria" w:hAnsi="Cambria"/>
-        </w:rPr>
-      </w:pPr>
-      <w:r>
-        <w:rPr>
-          <w:rFonts w:ascii="Cambria" w:hAnsi="Cambria"/>
-        </w:rPr>
-        <w:t>Working Experience (years)</w:t>
-      </w:r>
-    </w:p>
-    <w:p>
-      <w:pPr>
-        <w:pStyle w:val="ListParagraph"/>
-        <w:numPr>
-          <w:ilvl w:val="0"/>
-          <w:numId w:val="19"/>
+          <w:numId w:val="20"/>
+        </w:numPr>
+        <w:rPr>
+          <w:rFonts w:ascii="Cambria" w:hAnsi="Cambria"/>
+        </w:rPr>
+      </w:pPr>
+      <w:r>
+        <w:rPr>
+          <w:rFonts w:ascii="Cambria" w:hAnsi="Cambria"/>
+        </w:rPr>
+        <w:t>Joining  year</w:t>
+      </w:r>
+    </w:p>
+    <w:p>
+      <w:pPr>
+        <w:pStyle w:val="ListParagraph"/>
+        <w:numPr>
+          <w:ilvl w:val="0"/>
+          <w:numId w:val="20"/>
         </w:numPr>
         <w:rPr>
           <w:rFonts w:ascii="Cambria" w:hAnsi="Cambria"/>
@@ -2123,7 +2335,7 @@
         <w:pStyle w:val="ListParagraph"/>
         <w:numPr>
           <w:ilvl w:val="0"/>
-          <w:numId w:val="19"/>
+          <w:numId w:val="20"/>
         </w:numPr>
         <w:rPr>
           <w:rFonts w:ascii="Cambria" w:hAnsi="Cambria"/>
@@ -2141,7 +2353,7 @@
         <w:pStyle w:val="ListParagraph"/>
         <w:numPr>
           <w:ilvl w:val="0"/>
-          <w:numId w:val="19"/>
+          <w:numId w:val="20"/>
         </w:numPr>
         <w:rPr>
           <w:rFonts w:ascii="Cambria" w:hAnsi="Cambria"/>
@@ -2167,278 +2379,18 @@
           <w:rFonts w:ascii="Cambria" w:hAnsi="Cambria"/>
         </w:rPr>
       </w:pPr>
-      <w:r>
-        <w:rPr>
-          <w:rFonts w:ascii="Cambria" w:hAnsi="Cambria"/>
-        </w:rPr>
-        <w:t>Admin</w:t>
-      </w:r>
-      <w:r>
-        <w:rPr>
-          <w:rFonts w:ascii="Cambria" w:hAnsi="Cambria"/>
-        </w:rPr>
-        <w:t xml:space="preserve"> profile: attributes</w:t>
-      </w:r>
-    </w:p>
-    <w:p>
-      <w:pPr>
-        <w:pStyle w:val="ListParagraph"/>
-        <w:numPr>
-          <w:ilvl w:val="0"/>
-          <w:numId w:val="20"/>
-        </w:numPr>
-        <w:rPr>
-          <w:rFonts w:ascii="Cambria" w:hAnsi="Cambria"/>
-        </w:rPr>
-      </w:pPr>
-      <w:r>
-        <w:rPr>
-          <w:rFonts w:ascii="Cambria" w:hAnsi="Cambria"/>
-        </w:rPr>
-        <w:t>Name</w:t>
-      </w:r>
-    </w:p>
-    <w:p>
-      <w:pPr>
-        <w:pStyle w:val="ListParagraph"/>
-        <w:numPr>
-          <w:ilvl w:val="0"/>
-          <w:numId w:val="20"/>
-        </w:numPr>
-        <w:rPr>
-          <w:rFonts w:ascii="Cambria" w:hAnsi="Cambria"/>
-        </w:rPr>
-      </w:pPr>
-      <w:r>
-        <w:rPr>
-          <w:rFonts w:ascii="Cambria" w:hAnsi="Cambria"/>
-        </w:rPr>
-        <w:t xml:space="preserve">E-mail </w:t>
-      </w:r>
-      <w:r>
-        <w:rPr>
-          <w:rFonts w:ascii="Cambria" w:hAnsi="Cambria"/>
-        </w:rPr>
-        <w:sym w:font="Wingdings" w:char="F0E0"/>
-      </w:r>
-      <w:r>
-        <w:rPr>
-          <w:rFonts w:ascii="Cambria" w:hAnsi="Cambria"/>
-        </w:rPr>
-        <w:t xml:space="preserve"> primary key</w:t>
-      </w:r>
-    </w:p>
-    <w:p>
-      <w:pPr>
-        <w:pStyle w:val="ListParagraph"/>
-        <w:numPr>
-          <w:ilvl w:val="0"/>
-          <w:numId w:val="20"/>
-        </w:numPr>
-        <w:rPr>
-          <w:rFonts w:ascii="Cambria" w:hAnsi="Cambria"/>
-        </w:rPr>
-      </w:pPr>
-      <w:r>
-        <w:rPr>
-          <w:rFonts w:ascii="Cambria" w:hAnsi="Cambria"/>
-        </w:rPr>
-        <w:t>DOB</w:t>
-      </w:r>
-    </w:p>
-    <w:p>
-      <w:pPr>
-        <w:pStyle w:val="ListParagraph"/>
-        <w:numPr>
-          <w:ilvl w:val="0"/>
-          <w:numId w:val="20"/>
-        </w:numPr>
-        <w:rPr>
-          <w:rFonts w:ascii="Cambria" w:hAnsi="Cambria"/>
-        </w:rPr>
-      </w:pPr>
-      <w:r>
-        <w:rPr>
-          <w:rFonts w:ascii="Cambria" w:hAnsi="Cambria"/>
-        </w:rPr>
-        <w:t>Gender</w:t>
-      </w:r>
-    </w:p>
-    <w:p>
-      <w:pPr>
-        <w:pStyle w:val="ListParagraph"/>
-        <w:numPr>
-          <w:ilvl w:val="0"/>
-          <w:numId w:val="20"/>
-        </w:numPr>
-        <w:rPr>
-          <w:rFonts w:ascii="Cambria" w:hAnsi="Cambria"/>
-        </w:rPr>
-      </w:pPr>
-      <w:r>
-        <w:rPr>
-          <w:rFonts w:ascii="Cambria" w:hAnsi="Cambria"/>
-        </w:rPr>
-        <w:t>Blood Group</w:t>
-      </w:r>
-    </w:p>
-    <w:p>
-      <w:pPr>
-        <w:pStyle w:val="ListParagraph"/>
-        <w:numPr>
-          <w:ilvl w:val="0"/>
-          <w:numId w:val="20"/>
-        </w:numPr>
-        <w:rPr>
-          <w:rFonts w:ascii="Cambria" w:hAnsi="Cambria"/>
-        </w:rPr>
-      </w:pPr>
-      <w:r>
-        <w:rPr>
-          <w:rFonts w:ascii="Cambria" w:hAnsi="Cambria"/>
-        </w:rPr>
-        <w:t>Contact number</w:t>
-      </w:r>
-    </w:p>
-    <w:p>
-      <w:pPr>
-        <w:pStyle w:val="ListParagraph"/>
-        <w:numPr>
-          <w:ilvl w:val="0"/>
-          <w:numId w:val="20"/>
-        </w:numPr>
-        <w:rPr>
-          <w:rFonts w:ascii="Cambria" w:hAnsi="Cambria"/>
-        </w:rPr>
-      </w:pPr>
-      <w:r>
-        <w:rPr>
-          <w:rFonts w:ascii="Cambria" w:hAnsi="Cambria"/>
-        </w:rPr>
-        <w:t>Address</w:t>
-      </w:r>
-    </w:p>
-    <w:p>
-      <w:pPr>
-        <w:pStyle w:val="ListParagraph"/>
-        <w:numPr>
-          <w:ilvl w:val="0"/>
-          <w:numId w:val="20"/>
-        </w:numPr>
-        <w:rPr>
-          <w:rFonts w:ascii="Cambria" w:hAnsi="Cambria"/>
-        </w:rPr>
-      </w:pPr>
-      <w:r>
-        <w:rPr>
-          <w:rFonts w:ascii="Cambria" w:hAnsi="Cambria"/>
-        </w:rPr>
-        <w:t xml:space="preserve">Religion </w:t>
-      </w:r>
-    </w:p>
-    <w:p>
-      <w:pPr>
-        <w:pStyle w:val="ListParagraph"/>
-        <w:numPr>
-          <w:ilvl w:val="0"/>
-          <w:numId w:val="20"/>
-        </w:numPr>
-        <w:rPr>
-          <w:rFonts w:ascii="Cambria" w:hAnsi="Cambria"/>
-        </w:rPr>
-      </w:pPr>
-      <w:r>
-        <w:rPr>
-          <w:rFonts w:ascii="Cambria" w:hAnsi="Cambria"/>
-        </w:rPr>
-        <w:t>Joining  year</w:t>
-      </w:r>
-    </w:p>
-    <w:p>
-      <w:pPr>
-        <w:pStyle w:val="ListParagraph"/>
-        <w:numPr>
-          <w:ilvl w:val="0"/>
-          <w:numId w:val="20"/>
-        </w:numPr>
-        <w:rPr>
-          <w:rFonts w:ascii="Cambria" w:hAnsi="Cambria"/>
-        </w:rPr>
-      </w:pPr>
-      <w:r>
-        <w:rPr>
-          <w:rFonts w:ascii="Cambria" w:hAnsi="Cambria"/>
-        </w:rPr>
-        <w:t>Salary</w:t>
-      </w:r>
-    </w:p>
-    <w:p>
-      <w:pPr>
-        <w:pStyle w:val="ListParagraph"/>
-        <w:numPr>
-          <w:ilvl w:val="0"/>
-          <w:numId w:val="20"/>
-        </w:numPr>
-        <w:rPr>
-          <w:rFonts w:ascii="Cambria" w:hAnsi="Cambria"/>
-        </w:rPr>
-      </w:pPr>
-      <w:r>
-        <w:rPr>
-          <w:rFonts w:ascii="Cambria" w:hAnsi="Cambria"/>
-        </w:rPr>
-        <w:t>Password</w:t>
-      </w:r>
-    </w:p>
-    <w:p>
-      <w:pPr>
-        <w:pStyle w:val="ListParagraph"/>
-        <w:numPr>
-          <w:ilvl w:val="0"/>
-          <w:numId w:val="20"/>
-        </w:numPr>
-        <w:rPr>
-          <w:rFonts w:ascii="Cambria" w:hAnsi="Cambria"/>
-        </w:rPr>
-      </w:pPr>
-      <w:r>
-        <w:rPr>
-          <w:rFonts w:ascii="Cambria" w:hAnsi="Cambria"/>
-        </w:rPr>
-        <w:t>ID</w:t>
-      </w:r>
-    </w:p>
-    <w:p>
-      <w:pPr>
-        <w:rPr>
-          <w:rFonts w:ascii="Cambria" w:hAnsi="Cambria"/>
-        </w:rPr>
-      </w:pPr>
-    </w:p>
-    <w:p>
-      <w:pPr>
-        <w:rPr>
-          <w:rFonts w:ascii="Cambria" w:hAnsi="Cambria"/>
-        </w:rPr>
-      </w:pPr>
-    </w:p>
-    <w:p>
-      <w:pPr>
-        <w:rPr>
-          <w:rFonts w:ascii="Cambria" w:hAnsi="Cambria"/>
-        </w:rPr>
-      </w:pPr>
-      <w:r>
-        <w:rPr>
-          <w:rFonts w:ascii="Cambria" w:hAnsi="Cambria"/>
-        </w:rPr>
-        <w:t>Stuff</w:t>
-      </w:r>
-      <w:r>
-        <w:rPr>
-          <w:rFonts w:ascii="Cambria" w:hAnsi="Cambria"/>
-        </w:rPr>
-        <w:t xml:space="preserve"> profile: attributes</w:t>
+    </w:p>
+    <w:p>
+      <w:pPr>
+        <w:rPr>
+          <w:rFonts w:ascii="Cambria" w:hAnsi="Cambria"/>
+        </w:rPr>
+      </w:pPr>
+      <w:r>
+        <w:rPr>
+          <w:rFonts w:ascii="Cambria" w:hAnsi="Cambria"/>
+        </w:rPr>
+        <w:t>Stuff profile: attributes</w:t>
       </w:r>
     </w:p>
     <w:p>

</xml_diff>